<commit_message>
made changes to svg files
</commit_message>
<xml_diff>
--- a/manuscript/Highlights.docx
+++ b/manuscript/Highlights.docx
@@ -45,35 +45,98 @@
           <w:rFonts w:ascii="Times New Roman" w:hAnsi="Times New Roman" w:cs="Times New Roman"/>
           <w:b/>
         </w:rPr>
-        <w:t xml:space="preserve">Utilize a Teensy 3.2-based interface to deliver </w:t>
-      </w:r>
-      <w:r>
-        <w:rPr>
-          <w:rFonts w:ascii="Times New Roman" w:hAnsi="Times New Roman" w:cs="Times New Roman"/>
-          <w:b/>
-        </w:rPr>
-        <w:t xml:space="preserve">precisely timed </w:t>
-      </w:r>
-      <w:r>
-        <w:rPr>
-          <w:rFonts w:ascii="Times New Roman" w:hAnsi="Times New Roman" w:cs="Times New Roman"/>
-          <w:b/>
-        </w:rPr>
-        <w:t xml:space="preserve">digital pulses to initiate frame capture </w:t>
-      </w:r>
-      <w:r>
-        <w:rPr>
-          <w:rFonts w:ascii="Times New Roman" w:hAnsi="Times New Roman" w:cs="Times New Roman"/>
-          <w:b/>
-        </w:rPr>
-        <w:t>using a</w:t>
-      </w:r>
-      <w:r>
-        <w:rPr>
-          <w:rFonts w:ascii="Times New Roman" w:hAnsi="Times New Roman" w:cs="Times New Roman"/>
-          <w:b/>
-        </w:rPr>
-        <w:t xml:space="preserve"> sCMOS camera</w:t>
+        <w:t>Develop</w:t>
+      </w:r>
+      <w:r>
+        <w:rPr>
+          <w:rFonts w:ascii="Times New Roman" w:hAnsi="Times New Roman" w:cs="Times New Roman"/>
+          <w:b/>
+        </w:rPr>
+        <w:t>ed</w:t>
+      </w:r>
+      <w:r>
+        <w:rPr>
+          <w:rFonts w:ascii="Times New Roman" w:hAnsi="Times New Roman" w:cs="Times New Roman"/>
+          <w:b/>
+        </w:rPr>
+        <w:t xml:space="preserve"> a </w:t>
+      </w:r>
+      <w:r>
+        <w:rPr>
+          <w:rFonts w:ascii="Times New Roman" w:hAnsi="Times New Roman" w:cs="Times New Roman"/>
+          <w:b/>
+        </w:rPr>
+        <w:t xml:space="preserve">low-cost, open source, </w:t>
+      </w:r>
+      <w:r>
+        <w:rPr>
+          <w:rFonts w:ascii="Times New Roman" w:hAnsi="Times New Roman" w:cs="Times New Roman"/>
+          <w:b/>
+        </w:rPr>
+        <w:t>Teensy 3.2-based interface</w:t>
+      </w:r>
+      <w:r>
+        <w:rPr>
+          <w:rFonts w:ascii="Times New Roman" w:hAnsi="Times New Roman" w:cs="Times New Roman"/>
+          <w:b/>
+        </w:rPr>
+        <w:t xml:space="preserve"> for systems neuroscience </w:t>
+      </w:r>
+      <w:r>
+        <w:rPr>
+          <w:rFonts w:ascii="Times New Roman" w:hAnsi="Times New Roman" w:cs="Times New Roman"/>
+          <w:b/>
+        </w:rPr>
+        <w:t xml:space="preserve">experiments </w:t>
+      </w:r>
+      <w:r>
+        <w:rPr>
+          <w:rFonts w:ascii="Times New Roman" w:hAnsi="Times New Roman" w:cs="Times New Roman"/>
+          <w:b/>
+        </w:rPr>
+        <w:t xml:space="preserve">that can </w:t>
+      </w:r>
+      <w:r>
+        <w:rPr>
+          <w:rFonts w:ascii="Times New Roman" w:hAnsi="Times New Roman" w:cs="Times New Roman"/>
+          <w:b/>
+        </w:rPr>
+        <w:t>flexibly</w:t>
+      </w:r>
+      <w:r>
+        <w:rPr>
+          <w:rFonts w:ascii="Times New Roman" w:hAnsi="Times New Roman" w:cs="Times New Roman"/>
+          <w:b/>
+        </w:rPr>
+        <w:t xml:space="preserve"> </w:t>
+      </w:r>
+      <w:r>
+        <w:rPr>
+          <w:rFonts w:ascii="Times New Roman" w:hAnsi="Times New Roman" w:cs="Times New Roman"/>
+          <w:b/>
+        </w:rPr>
+        <w:t>integrate</w:t>
+      </w:r>
+      <w:r>
+        <w:rPr>
+          <w:rFonts w:ascii="Times New Roman" w:hAnsi="Times New Roman" w:cs="Times New Roman"/>
+          <w:b/>
+        </w:rPr>
+        <w:t xml:space="preserve"> </w:t>
+      </w:r>
+      <w:r>
+        <w:rPr>
+          <w:rFonts w:ascii="Times New Roman" w:hAnsi="Times New Roman" w:cs="Times New Roman"/>
+          <w:b/>
+        </w:rPr>
+        <w:t>diverse</w:t>
+      </w:r>
+      <w:r>
+        <w:rPr>
+          <w:rFonts w:ascii="Times New Roman" w:hAnsi="Times New Roman" w:cs="Times New Roman"/>
+          <w:b/>
+        </w:rPr>
+        <w:t xml:space="preserve"> instruments</w:t>
       </w:r>
     </w:p>
     <w:p>
@@ -94,28 +157,7 @@
           <w:rFonts w:ascii="Times New Roman" w:hAnsi="Times New Roman" w:cs="Times New Roman"/>
           <w:b/>
         </w:rPr>
-        <w:t xml:space="preserve">Demonstrate temporally precise behavioral data acquisition using </w:t>
-      </w:r>
-      <w:r>
-        <w:rPr>
-          <w:rFonts w:ascii="Times New Roman" w:hAnsi="Times New Roman" w:cs="Times New Roman"/>
-          <w:b/>
-        </w:rPr>
-        <w:t xml:space="preserve">a </w:t>
-      </w:r>
-      <w:r>
-        <w:rPr>
-          <w:rFonts w:ascii="Times New Roman" w:hAnsi="Times New Roman" w:cs="Times New Roman"/>
-          <w:b/>
-        </w:rPr>
-        <w:t xml:space="preserve">Teensy 3.2 interface </w:t>
-      </w:r>
-      <w:r>
-        <w:rPr>
-          <w:rFonts w:ascii="Times New Roman" w:hAnsi="Times New Roman" w:cs="Times New Roman"/>
-          <w:b/>
-        </w:rPr>
-        <w:t xml:space="preserve">combined with </w:t>
+        <w:t>Demonstrate</w:t>
       </w:r>
       <w:bookmarkStart w:id="0" w:name="_GoBack"/>
       <w:bookmarkEnd w:id="0"/>
@@ -124,14 +166,14 @@
           <w:rFonts w:ascii="Times New Roman" w:hAnsi="Times New Roman" w:cs="Times New Roman"/>
           <w:b/>
         </w:rPr>
-        <w:t xml:space="preserve">concurrent sCMOS camera </w:t>
-      </w:r>
-      <w:r>
-        <w:rPr>
-          <w:rFonts w:ascii="Times New Roman" w:hAnsi="Times New Roman" w:cs="Times New Roman"/>
-          <w:b/>
-        </w:rPr>
-        <w:t>control</w:t>
+        <w:t xml:space="preserve"> the temporal</w:t>
+      </w:r>
+      <w:r>
+        <w:rPr>
+          <w:rFonts w:ascii="Times New Roman" w:hAnsi="Times New Roman" w:cs="Times New Roman"/>
+          <w:b/>
+        </w:rPr>
+        <w:t xml:space="preserve"> precision of the Teensy 3.2 interface in two experimental conditions</w:t>
       </w:r>
     </w:p>
     <w:p>
@@ -158,7 +200,21 @@
           <w:rFonts w:ascii="Times New Roman" w:hAnsi="Times New Roman" w:cs="Times New Roman"/>
           <w:b/>
         </w:rPr>
-        <w:t>experimental control of combined</w:t>
+        <w:t xml:space="preserve">the </w:t>
+      </w:r>
+      <w:r>
+        <w:rPr>
+          <w:rFonts w:ascii="Times New Roman" w:hAnsi="Times New Roman" w:cs="Times New Roman"/>
+          <w:b/>
+        </w:rPr>
+        <w:t>utility</w:t>
+      </w:r>
+      <w:r>
+        <w:rPr>
+          <w:rFonts w:ascii="Times New Roman" w:hAnsi="Times New Roman" w:cs="Times New Roman"/>
+          <w:b/>
+        </w:rPr>
+        <w:t xml:space="preserve"> of the Teensy 3.2 interface in generating</w:t>
       </w:r>
       <w:r>
         <w:rPr>
@@ -172,6 +228,13 @@
           <w:rFonts w:ascii="Times New Roman" w:hAnsi="Times New Roman" w:cs="Times New Roman"/>
           <w:b/>
         </w:rPr>
+        <w:t xml:space="preserve">signals </w:t>
+      </w:r>
+      <w:r>
+        <w:rPr>
+          <w:rFonts w:ascii="Times New Roman" w:hAnsi="Times New Roman" w:cs="Times New Roman"/>
+          <w:b/>
+        </w:rPr>
         <w:t xml:space="preserve">(sound waveforms) </w:t>
       </w:r>
       <w:r>
@@ -179,24 +242,23 @@
           <w:rFonts w:ascii="Times New Roman" w:hAnsi="Times New Roman" w:cs="Times New Roman"/>
           <w:b/>
         </w:rPr>
-        <w:t>and digital pulses deliv</w:t>
-      </w:r>
-      <w:r>
-        <w:rPr>
-          <w:rFonts w:ascii="Times New Roman" w:hAnsi="Times New Roman" w:cs="Times New Roman"/>
-          <w:b/>
-        </w:rPr>
-        <w:t xml:space="preserve">ered simultaneously with camera </w:t>
-      </w:r>
-      <w:r>
-        <w:rPr>
-          <w:rFonts w:ascii="Times New Roman" w:hAnsi="Times New Roman" w:cs="Times New Roman"/>
-          <w:b/>
-        </w:rPr>
-        <w:t>control</w:t>
+        <w:t xml:space="preserve">and digital </w:t>
+      </w:r>
+      <w:r>
+        <w:rPr>
+          <w:rFonts w:ascii="Times New Roman" w:hAnsi="Times New Roman" w:cs="Times New Roman"/>
+          <w:b/>
+        </w:rPr>
+        <w:t>pulses</w:t>
+      </w:r>
+      <w:r>
+        <w:rPr>
+          <w:rFonts w:ascii="Times New Roman" w:hAnsi="Times New Roman" w:cs="Times New Roman"/>
+          <w:b/>
+        </w:rPr>
+        <w:t xml:space="preserve"> simultaneously</w:t>
       </w:r>
     </w:p>
-    <w:p/>
     <w:sectPr>
       <w:pgSz w:w="12240" w:h="15840"/>
       <w:pgMar w:top="1440" w:right="1440" w:bottom="1440" w:left="1440" w:header="720" w:footer="720" w:gutter="0"/>

</xml_diff>